<commit_message>
Before in-game pane scaling
</commit_message>
<xml_diff>
--- a/Enemy and Lore Ideas.docx
+++ b/Enemy and Lore Ideas.docx
@@ -60,7 +60,23 @@
           <w:sz w:val="24"/>
           <w:szCs w:val="24"/>
         </w:rPr>
-        <w:t xml:space="preserve">The Worm God (undead, </w:t>
+        <w:t>The Worm God (</w:t>
+      </w:r>
+      <w:r>
+        <w:rPr>
+          <w:rFonts w:ascii="Times New Roman" w:hAnsi="Times New Roman" w:cs="Times New Roman"/>
+          <w:sz w:val="24"/>
+          <w:szCs w:val="24"/>
+        </w:rPr>
+        <w:t xml:space="preserve">corporeal </w:t>
+      </w:r>
+      <w:r>
+        <w:rPr>
+          <w:rFonts w:ascii="Times New Roman" w:hAnsi="Times New Roman" w:cs="Times New Roman"/>
+          <w:sz w:val="24"/>
+          <w:szCs w:val="24"/>
+        </w:rPr>
+        <w:t xml:space="preserve">undead, </w:t>
       </w:r>
       <w:r>
         <w:rPr>
@@ -106,15 +122,7 @@
           <w:sz w:val="24"/>
           <w:szCs w:val="24"/>
         </w:rPr>
-        <w:t>devilish</w:t>
-      </w:r>
-      <w:r>
-        <w:rPr>
-          <w:rFonts w:ascii="Times New Roman" w:hAnsi="Times New Roman" w:cs="Times New Roman"/>
-          <w:sz w:val="24"/>
-          <w:szCs w:val="24"/>
-        </w:rPr>
-        <w:t>, spectral</w:t>
+        <w:t>‘The Devil’-y, spiritual</w:t>
       </w:r>
       <w:r>
         <w:rPr>
@@ -296,7 +304,7 @@
           <w:sz w:val="24"/>
           <w:szCs w:val="24"/>
         </w:rPr>
-        <w:t>Skeleton (skelly undead)</w:t>
+        <w:t>Object (animated objects)</w:t>
       </w:r>
     </w:p>
     <w:p>
@@ -318,7 +326,7 @@
           <w:sz w:val="24"/>
           <w:szCs w:val="24"/>
         </w:rPr>
-        <w:t>Specter (ghost undead)</w:t>
+        <w:t>Skeleton (skelly undead)</w:t>
       </w:r>
     </w:p>
     <w:p>
@@ -340,7 +348,7 @@
           <w:sz w:val="24"/>
           <w:szCs w:val="24"/>
         </w:rPr>
-        <w:t>Construct (animated objects)</w:t>
+        <w:t>Specter (ghost undead)</w:t>
       </w:r>
     </w:p>
     <w:p>
@@ -390,6 +398,14 @@
         </w:rPr>
         <w:t>Monster Subtypes</w:t>
       </w:r>
+      <w:r>
+        <w:rPr>
+          <w:rFonts w:ascii="Times New Roman" w:hAnsi="Times New Roman" w:cs="Times New Roman"/>
+          <w:sz w:val="24"/>
+          <w:szCs w:val="24"/>
+        </w:rPr>
+        <w:t>? Tags?</w:t>
+      </w:r>
     </w:p>
     <w:p>
       <w:pPr>
@@ -437,6 +453,11 @@
     </w:p>
     <w:p>
       <w:pPr>
+        <w:pStyle w:val="ListParagraph"/>
+        <w:numPr>
+          <w:ilvl w:val="0"/>
+          <w:numId w:val="3"/>
+        </w:numPr>
         <w:rPr>
           <w:rFonts w:ascii="Times New Roman" w:hAnsi="Times New Roman" w:cs="Times New Roman"/>
           <w:sz w:val="24"/>

</xml_diff>

<commit_message>
Backup before dynamic panes pt1
</commit_message>
<xml_diff>
--- a/Enemy and Lore Ideas.docx
+++ b/Enemy and Lore Ideas.docx
@@ -348,7 +348,15 @@
           <w:sz w:val="24"/>
           <w:szCs w:val="24"/>
         </w:rPr>
-        <w:t>Specter (ghost undead)</w:t>
+        <w:t>Specter</w:t>
+      </w:r>
+      <w:r>
+        <w:rPr>
+          <w:rFonts w:ascii="Times New Roman" w:hAnsi="Times New Roman" w:cs="Times New Roman"/>
+          <w:sz w:val="24"/>
+          <w:szCs w:val="24"/>
+        </w:rPr>
+        <w:t xml:space="preserve"> (ghost undead)</w:t>
       </w:r>
     </w:p>
     <w:p>

</xml_diff>

<commit_message>
Before major Button Refactor 1
</commit_message>
<xml_diff>
--- a/Enemy and Lore Ideas.docx
+++ b/Enemy and Lore Ideas.docx
@@ -45,7 +45,7 @@
       <w:pPr>
         <w:pStyle w:val="ListParagraph"/>
         <w:numPr>
-          <w:ilvl w:val="0"/>
+          <w:ilvl w:val="1"/>
           <w:numId w:val="2"/>
         </w:numPr>
         <w:rPr>
@@ -60,39 +60,7 @@
           <w:sz w:val="24"/>
           <w:szCs w:val="24"/>
         </w:rPr>
-        <w:t>The Worm God (</w:t>
-      </w:r>
-      <w:r>
-        <w:rPr>
-          <w:rFonts w:ascii="Times New Roman" w:hAnsi="Times New Roman" w:cs="Times New Roman"/>
-          <w:sz w:val="24"/>
-          <w:szCs w:val="24"/>
-        </w:rPr>
-        <w:t xml:space="preserve">corporeal </w:t>
-      </w:r>
-      <w:r>
-        <w:rPr>
-          <w:rFonts w:ascii="Times New Roman" w:hAnsi="Times New Roman" w:cs="Times New Roman"/>
-          <w:sz w:val="24"/>
-          <w:szCs w:val="24"/>
-        </w:rPr>
-        <w:t xml:space="preserve">undead, </w:t>
-      </w:r>
-      <w:r>
-        <w:rPr>
-          <w:rFonts w:ascii="Times New Roman" w:hAnsi="Times New Roman" w:cs="Times New Roman"/>
-          <w:sz w:val="24"/>
-          <w:szCs w:val="24"/>
-        </w:rPr>
-        <w:t xml:space="preserve">vermin, </w:t>
-      </w:r>
-      <w:r>
-        <w:rPr>
-          <w:rFonts w:ascii="Times New Roman" w:hAnsi="Times New Roman" w:cs="Times New Roman"/>
-          <w:sz w:val="24"/>
-          <w:szCs w:val="24"/>
-        </w:rPr>
-        <w:t>decay)</w:t>
+        <w:t>Affinity: Karma</w:t>
       </w:r>
     </w:p>
     <w:p>
@@ -114,23 +82,61 @@
           <w:sz w:val="24"/>
           <w:szCs w:val="24"/>
         </w:rPr>
-        <w:t>The Pact-Bound (</w:t>
-      </w:r>
-      <w:r>
-        <w:rPr>
-          <w:rFonts w:ascii="Times New Roman" w:hAnsi="Times New Roman" w:cs="Times New Roman"/>
-          <w:sz w:val="24"/>
-          <w:szCs w:val="24"/>
-        </w:rPr>
-        <w:t>‘The Devil’-y, spiritual</w:t>
-      </w:r>
-      <w:r>
-        <w:rPr>
-          <w:rFonts w:ascii="Times New Roman" w:hAnsi="Times New Roman" w:cs="Times New Roman"/>
-          <w:sz w:val="24"/>
-          <w:szCs w:val="24"/>
-        </w:rPr>
-        <w:t>)</w:t>
+        <w:t>The Worm God (</w:t>
+      </w:r>
+      <w:r>
+        <w:rPr>
+          <w:rFonts w:ascii="Times New Roman" w:hAnsi="Times New Roman" w:cs="Times New Roman"/>
+          <w:sz w:val="24"/>
+          <w:szCs w:val="24"/>
+        </w:rPr>
+        <w:t>corpses</w:t>
+      </w:r>
+      <w:r>
+        <w:rPr>
+          <w:rFonts w:ascii="Times New Roman" w:hAnsi="Times New Roman" w:cs="Times New Roman"/>
+          <w:sz w:val="24"/>
+          <w:szCs w:val="24"/>
+        </w:rPr>
+        <w:t xml:space="preserve">, </w:t>
+      </w:r>
+      <w:r>
+        <w:rPr>
+          <w:rFonts w:ascii="Times New Roman" w:hAnsi="Times New Roman" w:cs="Times New Roman"/>
+          <w:sz w:val="24"/>
+          <w:szCs w:val="24"/>
+        </w:rPr>
+        <w:t xml:space="preserve">vermin, </w:t>
+      </w:r>
+      <w:r>
+        <w:rPr>
+          <w:rFonts w:ascii="Times New Roman" w:hAnsi="Times New Roman" w:cs="Times New Roman"/>
+          <w:sz w:val="24"/>
+          <w:szCs w:val="24"/>
+        </w:rPr>
+        <w:t>decay)</w:t>
+      </w:r>
+    </w:p>
+    <w:p>
+      <w:pPr>
+        <w:pStyle w:val="ListParagraph"/>
+        <w:numPr>
+          <w:ilvl w:val="1"/>
+          <w:numId w:val="2"/>
+        </w:numPr>
+        <w:rPr>
+          <w:rFonts w:ascii="Times New Roman" w:hAnsi="Times New Roman" w:cs="Times New Roman"/>
+          <w:sz w:val="24"/>
+          <w:szCs w:val="24"/>
+        </w:rPr>
+      </w:pPr>
+      <w:r>
+        <w:rPr>
+          <w:rFonts w:ascii="Times New Roman" w:hAnsi="Times New Roman" w:cs="Times New Roman"/>
+          <w:sz w:val="24"/>
+          <w:szCs w:val="24"/>
+        </w:rPr>
+        <w:t>Affinity: Soul Rot</w:t>
       </w:r>
     </w:p>
     <w:p>
@@ -152,7 +158,225 @@
           <w:sz w:val="24"/>
           <w:szCs w:val="24"/>
         </w:rPr>
-        <w:t>The Strange Lamb (aberrations, other dimensions, Lovecraftian)</w:t>
+        <w:t>The Pact-Bound (</w:t>
+      </w:r>
+      <w:r>
+        <w:rPr>
+          <w:rFonts w:ascii="Times New Roman" w:hAnsi="Times New Roman" w:cs="Times New Roman"/>
+          <w:sz w:val="24"/>
+          <w:szCs w:val="24"/>
+        </w:rPr>
+        <w:t>‘The Devil’-y, spiritual</w:t>
+      </w:r>
+      <w:r>
+        <w:rPr>
+          <w:rFonts w:ascii="Times New Roman" w:hAnsi="Times New Roman" w:cs="Times New Roman"/>
+          <w:sz w:val="24"/>
+          <w:szCs w:val="24"/>
+        </w:rPr>
+        <w:t>)</w:t>
+      </w:r>
+    </w:p>
+    <w:p>
+      <w:pPr>
+        <w:pStyle w:val="ListParagraph"/>
+        <w:numPr>
+          <w:ilvl w:val="1"/>
+          <w:numId w:val="2"/>
+        </w:numPr>
+        <w:rPr>
+          <w:rFonts w:ascii="Times New Roman" w:hAnsi="Times New Roman" w:cs="Times New Roman"/>
+          <w:sz w:val="24"/>
+          <w:szCs w:val="24"/>
+        </w:rPr>
+      </w:pPr>
+      <w:r>
+        <w:rPr>
+          <w:rFonts w:ascii="Times New Roman" w:hAnsi="Times New Roman" w:cs="Times New Roman"/>
+          <w:sz w:val="24"/>
+          <w:szCs w:val="24"/>
+        </w:rPr>
+        <w:t>Affinity: Soul Debt</w:t>
+      </w:r>
+    </w:p>
+    <w:p>
+      <w:pPr>
+        <w:pStyle w:val="ListParagraph"/>
+        <w:numPr>
+          <w:ilvl w:val="1"/>
+          <w:numId w:val="2"/>
+        </w:numPr>
+        <w:rPr>
+          <w:rFonts w:ascii="Times New Roman" w:hAnsi="Times New Roman" w:cs="Times New Roman"/>
+          <w:sz w:val="24"/>
+          <w:szCs w:val="24"/>
+        </w:rPr>
+      </w:pPr>
+      <w:r>
+        <w:rPr>
+          <w:rFonts w:ascii="Times New Roman" w:hAnsi="Times New Roman" w:cs="Times New Roman"/>
+          <w:sz w:val="24"/>
+          <w:szCs w:val="24"/>
+        </w:rPr>
+        <w:t xml:space="preserve">When </w:t>
+      </w:r>
+      <w:r>
+        <w:rPr>
+          <w:rFonts w:ascii="Times New Roman" w:hAnsi="Times New Roman" w:cs="Times New Roman"/>
+          <w:sz w:val="24"/>
+          <w:szCs w:val="24"/>
+        </w:rPr>
+        <w:t>a hero</w:t>
+      </w:r>
+      <w:r>
+        <w:rPr>
+          <w:rFonts w:ascii="Times New Roman" w:hAnsi="Times New Roman" w:cs="Times New Roman"/>
+          <w:sz w:val="24"/>
+          <w:szCs w:val="24"/>
+        </w:rPr>
+        <w:t xml:space="preserve"> dies</w:t>
+      </w:r>
+      <w:r>
+        <w:rPr>
+          <w:rFonts w:ascii="Times New Roman" w:hAnsi="Times New Roman" w:cs="Times New Roman"/>
+          <w:sz w:val="24"/>
+          <w:szCs w:val="24"/>
+        </w:rPr>
+        <w:t>, w</w:t>
+      </w:r>
+      <w:r>
+        <w:rPr>
+          <w:rFonts w:ascii="Times New Roman" w:hAnsi="Times New Roman" w:cs="Times New Roman"/>
+          <w:sz w:val="24"/>
+          <w:szCs w:val="24"/>
+        </w:rPr>
+        <w:t xml:space="preserve">ill make a deal to </w:t>
+      </w:r>
+      <w:r>
+        <w:rPr>
+          <w:rFonts w:ascii="Times New Roman" w:hAnsi="Times New Roman" w:cs="Times New Roman"/>
+          <w:sz w:val="24"/>
+          <w:szCs w:val="24"/>
+        </w:rPr>
+        <w:t xml:space="preserve">resurrect </w:t>
+      </w:r>
+      <w:proofErr w:type="gramStart"/>
+      <w:r>
+        <w:rPr>
+          <w:rFonts w:ascii="Times New Roman" w:hAnsi="Times New Roman" w:cs="Times New Roman"/>
+          <w:sz w:val="24"/>
+          <w:szCs w:val="24"/>
+        </w:rPr>
+        <w:t>them</w:t>
+      </w:r>
+      <w:proofErr w:type="gramEnd"/>
+    </w:p>
+    <w:p>
+      <w:pPr>
+        <w:pStyle w:val="ListParagraph"/>
+        <w:numPr>
+          <w:ilvl w:val="1"/>
+          <w:numId w:val="2"/>
+        </w:numPr>
+        <w:rPr>
+          <w:rFonts w:ascii="Times New Roman" w:hAnsi="Times New Roman" w:cs="Times New Roman"/>
+          <w:sz w:val="24"/>
+          <w:szCs w:val="24"/>
+        </w:rPr>
+      </w:pPr>
+      <w:r>
+        <w:rPr>
+          <w:rFonts w:ascii="Times New Roman" w:hAnsi="Times New Roman" w:cs="Times New Roman"/>
+          <w:sz w:val="24"/>
+          <w:szCs w:val="24"/>
+        </w:rPr>
+        <w:t xml:space="preserve">At shrine, will allow a save in return for </w:t>
+      </w:r>
+      <w:r>
+        <w:rPr>
+          <w:rFonts w:ascii="Times New Roman" w:hAnsi="Times New Roman" w:cs="Times New Roman"/>
+          <w:sz w:val="24"/>
+          <w:szCs w:val="24"/>
+        </w:rPr>
+        <w:t xml:space="preserve">a </w:t>
+      </w:r>
+      <w:proofErr w:type="gramStart"/>
+      <w:r>
+        <w:rPr>
+          <w:rFonts w:ascii="Times New Roman" w:hAnsi="Times New Roman" w:cs="Times New Roman"/>
+          <w:sz w:val="24"/>
+          <w:szCs w:val="24"/>
+        </w:rPr>
+        <w:t>sacrifice</w:t>
+      </w:r>
+      <w:proofErr w:type="gramEnd"/>
+    </w:p>
+    <w:p>
+      <w:pPr>
+        <w:pStyle w:val="ListParagraph"/>
+        <w:numPr>
+          <w:ilvl w:val="0"/>
+          <w:numId w:val="2"/>
+        </w:numPr>
+        <w:rPr>
+          <w:rFonts w:ascii="Times New Roman" w:hAnsi="Times New Roman" w:cs="Times New Roman"/>
+          <w:sz w:val="24"/>
+          <w:szCs w:val="24"/>
+        </w:rPr>
+      </w:pPr>
+      <w:r>
+        <w:rPr>
+          <w:rFonts w:ascii="Times New Roman" w:hAnsi="Times New Roman" w:cs="Times New Roman"/>
+          <w:sz w:val="24"/>
+          <w:szCs w:val="24"/>
+        </w:rPr>
+        <w:t xml:space="preserve">The Strange Lamb (aberrations, </w:t>
+      </w:r>
+      <w:r>
+        <w:rPr>
+          <w:rFonts w:ascii="Times New Roman" w:hAnsi="Times New Roman" w:cs="Times New Roman"/>
+          <w:sz w:val="24"/>
+          <w:szCs w:val="24"/>
+        </w:rPr>
+        <w:t xml:space="preserve">beasts, </w:t>
+      </w:r>
+      <w:r>
+        <w:rPr>
+          <w:rFonts w:ascii="Times New Roman" w:hAnsi="Times New Roman" w:cs="Times New Roman"/>
+          <w:sz w:val="24"/>
+          <w:szCs w:val="24"/>
+        </w:rPr>
+        <w:t>other dimensions)</w:t>
+      </w:r>
+    </w:p>
+    <w:p>
+      <w:pPr>
+        <w:pStyle w:val="ListParagraph"/>
+        <w:numPr>
+          <w:ilvl w:val="1"/>
+          <w:numId w:val="2"/>
+        </w:numPr>
+        <w:rPr>
+          <w:rFonts w:ascii="Times New Roman" w:hAnsi="Times New Roman" w:cs="Times New Roman"/>
+          <w:sz w:val="24"/>
+          <w:szCs w:val="24"/>
+        </w:rPr>
+      </w:pPr>
+      <w:r>
+        <w:rPr>
+          <w:rFonts w:ascii="Times New Roman" w:hAnsi="Times New Roman" w:cs="Times New Roman"/>
+          <w:sz w:val="24"/>
+          <w:szCs w:val="24"/>
+        </w:rPr>
+        <w:t xml:space="preserve">Affinity: </w:t>
+      </w:r>
+      <w:r>
+        <w:rPr>
+          <w:rFonts w:ascii="Times New Roman" w:hAnsi="Times New Roman" w:cs="Times New Roman"/>
+          <w:sz w:val="24"/>
+          <w:szCs w:val="24"/>
+        </w:rPr>
+        <w:t>Soul Melt</w:t>
       </w:r>
     </w:p>
     <w:p>
@@ -282,7 +506,23 @@
           <w:sz w:val="24"/>
           <w:szCs w:val="24"/>
         </w:rPr>
-        <w:t>Corpse (zombie undead)</w:t>
+        <w:t>Corpse (</w:t>
+      </w:r>
+      <w:r>
+        <w:rPr>
+          <w:rFonts w:ascii="Times New Roman" w:hAnsi="Times New Roman" w:cs="Times New Roman"/>
+          <w:sz w:val="24"/>
+          <w:szCs w:val="24"/>
+        </w:rPr>
+        <w:t>corporeal</w:t>
+      </w:r>
+      <w:r>
+        <w:rPr>
+          <w:rFonts w:ascii="Times New Roman" w:hAnsi="Times New Roman" w:cs="Times New Roman"/>
+          <w:sz w:val="24"/>
+          <w:szCs w:val="24"/>
+        </w:rPr>
+        <w:t xml:space="preserve"> undead)</w:t>
       </w:r>
     </w:p>
     <w:p>
@@ -326,7 +566,15 @@
           <w:sz w:val="24"/>
           <w:szCs w:val="24"/>
         </w:rPr>
-        <w:t>Skeleton (skelly undead)</w:t>
+        <w:t>Specter</w:t>
+      </w:r>
+      <w:r>
+        <w:rPr>
+          <w:rFonts w:ascii="Times New Roman" w:hAnsi="Times New Roman" w:cs="Times New Roman"/>
+          <w:sz w:val="24"/>
+          <w:szCs w:val="24"/>
+        </w:rPr>
+        <w:t xml:space="preserve"> (ghost undead)</w:t>
       </w:r>
     </w:p>
     <w:p>
@@ -348,36 +596,6 @@
           <w:sz w:val="24"/>
           <w:szCs w:val="24"/>
         </w:rPr>
-        <w:t>Specter</w:t>
-      </w:r>
-      <w:r>
-        <w:rPr>
-          <w:rFonts w:ascii="Times New Roman" w:hAnsi="Times New Roman" w:cs="Times New Roman"/>
-          <w:sz w:val="24"/>
-          <w:szCs w:val="24"/>
-        </w:rPr>
-        <w:t xml:space="preserve"> (ghost undead)</w:t>
-      </w:r>
-    </w:p>
-    <w:p>
-      <w:pPr>
-        <w:pStyle w:val="ListParagraph"/>
-        <w:numPr>
-          <w:ilvl w:val="0"/>
-          <w:numId w:val="1"/>
-        </w:numPr>
-        <w:rPr>
-          <w:rFonts w:ascii="Times New Roman" w:hAnsi="Times New Roman" w:cs="Times New Roman"/>
-          <w:sz w:val="24"/>
-          <w:szCs w:val="24"/>
-        </w:rPr>
-      </w:pPr>
-      <w:r>
-        <w:rPr>
-          <w:rFonts w:ascii="Times New Roman" w:hAnsi="Times New Roman" w:cs="Times New Roman"/>
-          <w:sz w:val="24"/>
-          <w:szCs w:val="24"/>
-        </w:rPr>
         <w:t>Vermin (bugs)</w:t>
       </w:r>
     </w:p>
@@ -466,6 +684,45 @@
           <w:ilvl w:val="0"/>
           <w:numId w:val="3"/>
         </w:numPr>
+        <w:rPr>
+          <w:rFonts w:ascii="Times New Roman" w:hAnsi="Times New Roman" w:cs="Times New Roman"/>
+          <w:sz w:val="24"/>
+          <w:szCs w:val="24"/>
+        </w:rPr>
+      </w:pPr>
+      <w:r>
+        <w:rPr>
+          <w:rFonts w:ascii="Times New Roman" w:hAnsi="Times New Roman" w:cs="Times New Roman"/>
+          <w:sz w:val="24"/>
+          <w:szCs w:val="24"/>
+        </w:rPr>
+        <w:t>Cursed</w:t>
+      </w:r>
+    </w:p>
+    <w:p>
+      <w:pPr>
+        <w:pStyle w:val="ListParagraph"/>
+        <w:numPr>
+          <w:ilvl w:val="0"/>
+          <w:numId w:val="3"/>
+        </w:numPr>
+        <w:rPr>
+          <w:rFonts w:ascii="Times New Roman" w:hAnsi="Times New Roman" w:cs="Times New Roman"/>
+          <w:sz w:val="24"/>
+          <w:szCs w:val="24"/>
+        </w:rPr>
+      </w:pPr>
+      <w:r>
+        <w:rPr>
+          <w:rFonts w:ascii="Times New Roman" w:hAnsi="Times New Roman" w:cs="Times New Roman"/>
+          <w:sz w:val="24"/>
+          <w:szCs w:val="24"/>
+        </w:rPr>
+        <w:t>Skeletal</w:t>
+      </w:r>
+    </w:p>
+    <w:p>
+      <w:pPr>
         <w:rPr>
           <w:rFonts w:ascii="Times New Roman" w:hAnsi="Times New Roman" w:cs="Times New Roman"/>
           <w:sz w:val="24"/>
@@ -736,7 +993,7 @@
         <w:rFonts w:ascii="Symbol" w:hAnsi="Symbol" w:hint="default"/>
       </w:rPr>
     </w:lvl>
-    <w:lvl w:ilvl="1" w:tplc="04090003" w:tentative="1">
+    <w:lvl w:ilvl="1" w:tplc="04090003">
       <w:start w:val="1"/>
       <w:numFmt w:val="bullet"/>
       <w:lvlText w:val="o"/>

</xml_diff>